<commit_message>
Preliminary training for COAD-READ
</commit_message>
<xml_diff>
--- a/PAAD_Notes.docx
+++ b/PAAD_Notes.docx
@@ -796,15 +796,398 @@
         </w:rPr>
         <w:t>”</w:t>
       </w:r>
+    </w:p>
+    <w:p>
+      <w:pPr>
+        <w:rPr>
+          <w:u w:val="single"/>
+        </w:rPr>
+      </w:pPr>
+    </w:p>
+    <w:p>
+      <w:r>
+        <w:t>20/06/22</w:t>
+      </w:r>
+    </w:p>
+    <w:p>
+      <w:r>
+        <w:t xml:space="preserve">Ya entiendo los </w:t>
+      </w:r>
+      <w:proofErr w:type="spellStart"/>
+      <w:r>
+        <w:t>IDs</w:t>
+      </w:r>
+      <w:proofErr w:type="spellEnd"/>
+      <w:r>
+        <w:t xml:space="preserve">, problema, viendo los </w:t>
+      </w:r>
+      <w:proofErr w:type="spellStart"/>
+      <w:r>
+        <w:t>sample</w:t>
+      </w:r>
+      <w:proofErr w:type="spellEnd"/>
+      <w:r>
+        <w:t xml:space="preserve"> </w:t>
+      </w:r>
+      <w:proofErr w:type="spellStart"/>
+      <w:r>
+        <w:t>types</w:t>
+      </w:r>
+      <w:proofErr w:type="spellEnd"/>
+      <w:r>
+        <w:t xml:space="preserve"> para </w:t>
+      </w:r>
+      <w:proofErr w:type="spellStart"/>
+      <w:r>
+        <w:t>RNASeq</w:t>
+      </w:r>
+      <w:proofErr w:type="spellEnd"/>
+      <w:r>
+        <w:t xml:space="preserve"> veo que hay 4 de negativos el resto positivos. Creo que hay que cambiar de base de datos.</w:t>
+      </w:r>
+    </w:p>
+    <w:p>
+      <w:r>
+        <w:rPr>
+          <w:u w:val="single"/>
+        </w:rPr>
+        <w:t>Problema</w:t>
+      </w:r>
+      <w:r>
+        <w:t xml:space="preserve">: desbalanceo de los datos, 10 cv no estratificado no es posible por </w:t>
+      </w:r>
+      <w:proofErr w:type="spellStart"/>
+      <w:r>
+        <w:t>como</w:t>
+      </w:r>
+      <w:proofErr w:type="spellEnd"/>
+      <w:r>
+        <w:t xml:space="preserve"> está hecho…</w:t>
+      </w:r>
+      <w:r>
+        <w:t xml:space="preserve"> </w:t>
+      </w:r>
+    </w:p>
+    <w:p>
+      <w:r>
+        <w:rPr>
+          <w:u w:val="single"/>
+        </w:rPr>
+        <w:t>Solución</w:t>
+      </w:r>
+      <w:r>
+        <w:t xml:space="preserve">: Hacer una estratificación teniendo en cuenta que casos tienen o no un </w:t>
+      </w:r>
+      <w:proofErr w:type="spellStart"/>
+      <w:r>
+        <w:t>sample</w:t>
+      </w:r>
+      <w:proofErr w:type="spellEnd"/>
+      <w:r>
+        <w:t xml:space="preserve"> negativo</w:t>
+      </w:r>
+    </w:p>
+    <w:p>
+      <w:r>
+        <w:t>Cambio a TGCA PRAD, Cáncer de próstat</w:t>
+      </w:r>
+      <w:r>
+        <w:t>a.</w:t>
+      </w:r>
+    </w:p>
+    <w:p>
+      <w:r>
+        <w:rPr>
+          <w:u w:val="single"/>
+        </w:rPr>
+        <w:t>Duda</w:t>
+      </w:r>
+      <w:r>
+        <w:t xml:space="preserve">: como junto los datos de WSI (DX) con el resto si vienen de </w:t>
+      </w:r>
+      <w:proofErr w:type="spellStart"/>
+      <w:r>
+        <w:t>samples</w:t>
+      </w:r>
+      <w:proofErr w:type="spellEnd"/>
+      <w:r>
+        <w:t xml:space="preserve"> distintas, es decir, tienen </w:t>
+      </w:r>
+      <w:proofErr w:type="spellStart"/>
+      <w:r>
+        <w:t>sample</w:t>
+      </w:r>
+      <w:proofErr w:type="spellEnd"/>
+      <w:r>
+        <w:t xml:space="preserve"> ID distinto.</w:t>
+      </w:r>
+    </w:p>
+    <w:p>
+      <w:r>
+        <w:t>Problema: Salen dobles ciertas etiquetas, eso es que para un mismo CASE ID puede haber TS o DX</w:t>
+      </w:r>
+    </w:p>
+    <w:p>
+      <w:r>
+        <w:t>21/06/22</w:t>
+      </w:r>
+    </w:p>
+    <w:p>
+      <w:r>
+        <w:t xml:space="preserve">Voy a usar los </w:t>
+      </w:r>
+      <w:proofErr w:type="spellStart"/>
+      <w:r>
+        <w:t>tissue</w:t>
+      </w:r>
+      <w:proofErr w:type="spellEnd"/>
+      <w:r>
+        <w:t xml:space="preserve"> </w:t>
+      </w:r>
+      <w:proofErr w:type="spellStart"/>
+      <w:r>
+        <w:t>slides</w:t>
+      </w:r>
+      <w:proofErr w:type="spellEnd"/>
+      <w:r>
+        <w:t>, al menos de momento, quizá lo tenga que arreglar luego.</w:t>
+      </w:r>
+    </w:p>
+    <w:p>
+      <w:r>
+        <w:t>Voy a usar el set TCGA-COAD  TCGA-READ</w:t>
+      </w:r>
+    </w:p>
+    <w:p>
+      <w:pPr>
+        <w:rPr>
+          <w:u w:val="single"/>
+        </w:rPr>
+      </w:pPr>
+      <w:r>
+        <w:rPr>
+          <w:u w:val="single"/>
+        </w:rPr>
+        <w:t>10 CV estratificado</w:t>
+      </w:r>
+      <w:r>
+        <w:rPr>
+          <w:u w:val="single"/>
+        </w:rPr>
+        <w:t>:</w:t>
+      </w:r>
+    </w:p>
+    <w:p>
+      <w:pPr>
+        <w:pStyle w:val="Prrafodelista"/>
+        <w:numPr>
+          <w:ilvl w:val="0"/>
+          <w:numId w:val="1"/>
+        </w:numPr>
+        <w:rPr>
+          <w:u w:val="single"/>
+        </w:rPr>
+      </w:pPr>
+      <w:r>
+        <w:t xml:space="preserve">Estratificar conforme al número de </w:t>
+      </w:r>
+      <w:proofErr w:type="spellStart"/>
+      <w:r>
+        <w:t>samples</w:t>
+      </w:r>
+      <w:proofErr w:type="spellEnd"/>
+      <w:r>
+        <w:t xml:space="preserve"> por clase, yo creo que con asignar una de las tres clases a la que más </w:t>
+      </w:r>
+      <w:proofErr w:type="spellStart"/>
+      <w:r>
+        <w:t>samples</w:t>
+      </w:r>
+      <w:proofErr w:type="spellEnd"/>
+      <w:r>
+        <w:t xml:space="preserve"> tenga para esa clase será suficiente para estratificar.</w:t>
+      </w:r>
+    </w:p>
+    <w:p>
+      <w:pPr>
+        <w:pStyle w:val="Prrafodelista"/>
+        <w:numPr>
+          <w:ilvl w:val="0"/>
+          <w:numId w:val="1"/>
+        </w:numPr>
+        <w:rPr>
+          <w:u w:val="single"/>
+        </w:rPr>
+      </w:pPr>
+      <w:r>
+        <w:lastRenderedPageBreak/>
+        <w:t xml:space="preserve">Para eso debería tener todos los </w:t>
+      </w:r>
+      <w:proofErr w:type="spellStart"/>
+      <w:r>
+        <w:t>samples</w:t>
+      </w:r>
+      <w:proofErr w:type="spellEnd"/>
+      <w:r>
+        <w:t xml:space="preserve"> que se van a usar</w:t>
+      </w:r>
+      <w:r>
+        <w:t xml:space="preserve"> (Como)</w:t>
+      </w:r>
+      <w:proofErr w:type="gramStart"/>
+      <w:r>
+        <w:t>??</w:t>
+      </w:r>
+      <w:proofErr w:type="gramEnd"/>
+      <w:r>
+        <w:t xml:space="preserve"> Quizá es suficiente con las WSI</w:t>
+      </w:r>
+      <w:r>
+        <w:br/>
+        <w:t>USAR SAMPLE DENTRO DE BIOSPECIMEN AHÍ ESTAN TODOS LOS SAMPLES</w:t>
+      </w:r>
+    </w:p>
+    <w:p>
+      <w:r>
+        <w:t>23</w:t>
+      </w:r>
+      <w:r>
+        <w:t>/06/22</w:t>
+      </w:r>
+    </w:p>
+    <w:p>
+      <w:r>
+        <w:t>K-</w:t>
+      </w:r>
+      <w:proofErr w:type="spellStart"/>
+      <w:r>
+        <w:t>fold</w:t>
+      </w:r>
+      <w:proofErr w:type="spellEnd"/>
+      <w:r>
+        <w:t xml:space="preserve"> estratificado</w:t>
+      </w:r>
+      <w:r>
+        <w:t>:</w:t>
+      </w:r>
+    </w:p>
+    <w:p>
+      <w:pPr>
+        <w:pStyle w:val="Prrafodelista"/>
+        <w:numPr>
+          <w:ilvl w:val="0"/>
+          <w:numId w:val="1"/>
+        </w:numPr>
+      </w:pPr>
+      <w:proofErr w:type="spellStart"/>
+      <w:r>
+        <w:t>Por que</w:t>
+      </w:r>
+      <w:proofErr w:type="spellEnd"/>
+      <w:r>
+        <w:t xml:space="preserve"> tengo más </w:t>
+      </w:r>
+      <w:proofErr w:type="spellStart"/>
+      <w:r>
+        <w:t>samples</w:t>
+      </w:r>
+      <w:proofErr w:type="spellEnd"/>
+      <w:r>
+        <w:t xml:space="preserve"> usadas en WSI que </w:t>
+      </w:r>
+      <w:proofErr w:type="spellStart"/>
+      <w:r>
+        <w:t>samples</w:t>
+      </w:r>
+      <w:proofErr w:type="spellEnd"/>
+      <w:r>
+        <w:t xml:space="preserve"> totales</w:t>
+      </w:r>
+      <w:proofErr w:type="gramStart"/>
+      <w:r>
+        <w:t>?</w:t>
+      </w:r>
+      <w:proofErr w:type="gramEnd"/>
+    </w:p>
+    <w:p>
+      <w:pPr>
+        <w:pStyle w:val="Prrafodelista"/>
+        <w:numPr>
+          <w:ilvl w:val="0"/>
+          <w:numId w:val="1"/>
+        </w:numPr>
+      </w:pPr>
+      <w:r>
+        <w:t xml:space="preserve">Contando usando </w:t>
+      </w:r>
+      <w:proofErr w:type="spellStart"/>
+      <w:r>
+        <w:t>sample_sheet</w:t>
+      </w:r>
+      <w:proofErr w:type="spellEnd"/>
+      <w:r>
+        <w:t xml:space="preserve"> (</w:t>
+      </w:r>
+      <w:proofErr w:type="spellStart"/>
+      <w:r>
+        <w:t>wsi</w:t>
+      </w:r>
+      <w:proofErr w:type="spellEnd"/>
+      <w:r>
+        <w:t xml:space="preserve">) obtengo más </w:t>
+      </w:r>
+      <w:proofErr w:type="spellStart"/>
+      <w:r>
+        <w:t>samples</w:t>
+      </w:r>
+      <w:proofErr w:type="spellEnd"/>
+      <w:r>
+        <w:t xml:space="preserve"> que usando </w:t>
+      </w:r>
+      <w:proofErr w:type="spellStart"/>
+      <w:r>
+        <w:t>sample</w:t>
+      </w:r>
+      <w:proofErr w:type="spellEnd"/>
+      <w:r>
+        <w:t xml:space="preserve"> (total) para todos los casos</w:t>
+      </w:r>
+    </w:p>
+    <w:p>
+      <w:pPr>
+        <w:pStyle w:val="Prrafodelista"/>
+        <w:numPr>
+          <w:ilvl w:val="0"/>
+          <w:numId w:val="1"/>
+        </w:numPr>
+      </w:pPr>
+      <w:r>
+        <w:t>Solucionar problema np.argmax()</w:t>
+      </w:r>
+    </w:p>
+    <w:p>
+      <w:r>
+        <w:t>24/06/22</w:t>
+      </w:r>
+    </w:p>
+    <w:p>
+      <w:r>
+        <w:t>No se ha descomprimido entero o no se ha descargado entero</w:t>
+      </w:r>
+    </w:p>
+    <w:p>
+      <w:pPr>
+        <w:pStyle w:val="Prrafodelista"/>
+        <w:numPr>
+          <w:ilvl w:val="0"/>
+          <w:numId w:val="1"/>
+        </w:numPr>
+      </w:pPr>
+      <w:r>
+        <w:t>LOS SAMPLE DE RECURRENT Y BLOOD LOS HE DESECHADO</w:t>
+      </w:r>
       <w:bookmarkStart w:id="0" w:name="_GoBack"/>
       <w:bookmarkEnd w:id="0"/>
-    </w:p>
-    <w:p>
-      <w:pPr>
-        <w:rPr>
-          <w:u w:val="single"/>
-        </w:rPr>
-      </w:pPr>
     </w:p>
     <w:sectPr>
       <w:pgSz w:w="11906" w:h="16838"/>

</xml_diff>

<commit_message>
Decided to change DB to GTEx+PAAD
</commit_message>
<xml_diff>
--- a/PAAD_Notes.docx
+++ b/PAAD_Notes.docx
@@ -1186,9 +1186,414 @@
       <w:r>
         <w:t>LOS SAMPLE DE RECURRENT Y BLOOD LOS HE DESECHADO</w:t>
       </w:r>
+    </w:p>
+    <w:p>
+      <w:r>
+        <w:t>29/06/22</w:t>
+      </w:r>
+    </w:p>
+    <w:p>
+      <w:r>
+        <w:t xml:space="preserve">Consigo entrenar con COAD-READ, mismo problema de las </w:t>
+      </w:r>
+      <w:proofErr w:type="spellStart"/>
+      <w:r>
+        <w:t>lables</w:t>
+      </w:r>
+      <w:proofErr w:type="spellEnd"/>
+      <w:r>
+        <w:t xml:space="preserve"> que </w:t>
+      </w:r>
+      <w:proofErr w:type="spellStart"/>
+      <w:r>
+        <w:t>tenia</w:t>
+      </w:r>
+      <w:proofErr w:type="spellEnd"/>
+      <w:r>
+        <w:t xml:space="preserve"> antes. Voy a buscar sol.</w:t>
+      </w:r>
+    </w:p>
+    <w:p>
+      <w:r>
+        <w:t xml:space="preserve">Resumen de </w:t>
+      </w:r>
+      <w:proofErr w:type="spellStart"/>
+      <w:r>
+        <w:t>como</w:t>
+      </w:r>
+      <w:proofErr w:type="spellEnd"/>
+      <w:r>
+        <w:t xml:space="preserve"> se organizan los datos:</w:t>
+      </w:r>
+    </w:p>
+    <w:p>
+      <w:r>
+        <w:t xml:space="preserve">De </w:t>
+      </w:r>
+      <w:proofErr w:type="spellStart"/>
+      <w:r>
+        <w:t>clinical.tsv</w:t>
+      </w:r>
+      <w:proofErr w:type="spellEnd"/>
+      <w:r>
+        <w:t xml:space="preserve"> se toman los pacientes y se hace el 10CV contando cuantas </w:t>
+      </w:r>
+      <w:proofErr w:type="spellStart"/>
+      <w:r>
+        <w:t>samples</w:t>
+      </w:r>
+      <w:proofErr w:type="spellEnd"/>
+      <w:r>
+        <w:t xml:space="preserve"> positivas y negativas tienen para estratificar. El número de </w:t>
+      </w:r>
+      <w:proofErr w:type="spellStart"/>
+      <w:r>
+        <w:t>samples</w:t>
+      </w:r>
+      <w:proofErr w:type="spellEnd"/>
+      <w:r>
+        <w:t xml:space="preserve"> se cuenta en </w:t>
+      </w:r>
+      <w:proofErr w:type="spellStart"/>
+      <w:r>
+        <w:t>sample.tsv</w:t>
+      </w:r>
+      <w:proofErr w:type="spellEnd"/>
+      <w:r>
+        <w:t>, que es un .</w:t>
+      </w:r>
+      <w:proofErr w:type="spellStart"/>
+      <w:r>
+        <w:t>tsv</w:t>
+      </w:r>
+      <w:proofErr w:type="spellEnd"/>
+      <w:r>
+        <w:t xml:space="preserve"> obtenido de </w:t>
+      </w:r>
+      <w:proofErr w:type="spellStart"/>
+      <w:r>
+        <w:t>bioespecimen</w:t>
+      </w:r>
+      <w:proofErr w:type="spellEnd"/>
+      <w:r>
+        <w:t xml:space="preserve">. </w:t>
+      </w:r>
+      <w:proofErr w:type="spellStart"/>
+      <w:r>
+        <w:t>Sample</w:t>
+      </w:r>
+      <w:proofErr w:type="spellEnd"/>
+      <w:r>
+        <w:t xml:space="preserve"> </w:t>
+      </w:r>
+      <w:proofErr w:type="spellStart"/>
+      <w:r>
+        <w:t>sheet</w:t>
+      </w:r>
+      <w:proofErr w:type="spellEnd"/>
+      <w:r>
+        <w:t xml:space="preserve"> contiene todos los datos de los archivos descargados.</w:t>
+      </w:r>
+      <w:r>
+        <w:t xml:space="preserve"> Los </w:t>
+      </w:r>
+      <w:proofErr w:type="spellStart"/>
+      <w:r>
+        <w:t>lables</w:t>
+      </w:r>
+      <w:proofErr w:type="spellEnd"/>
+      <w:r>
+        <w:t xml:space="preserve"> se obtienen mirando </w:t>
+      </w:r>
+      <w:proofErr w:type="spellStart"/>
+      <w:r>
+        <w:t>clinical.tsv</w:t>
+      </w:r>
+      <w:proofErr w:type="spellEnd"/>
+      <w:r>
+        <w:t xml:space="preserve"> y el nombre.</w:t>
+      </w:r>
+    </w:p>
+    <w:p>
+      <w:r>
+        <w:t xml:space="preserve">Al final si los </w:t>
+      </w:r>
+      <w:proofErr w:type="spellStart"/>
+      <w:r>
+        <w:t>lables</w:t>
+      </w:r>
+      <w:proofErr w:type="spellEnd"/>
+      <w:r>
+        <w:t xml:space="preserve"> están bien debería estar entrenando bien </w:t>
+      </w:r>
+      <w:proofErr w:type="spellStart"/>
+      <w:proofErr w:type="gramStart"/>
+      <w:r>
+        <w:t>mas</w:t>
+      </w:r>
+      <w:proofErr w:type="spellEnd"/>
+      <w:proofErr w:type="gramEnd"/>
+      <w:r>
+        <w:t xml:space="preserve"> allá de la estratificación etc.</w:t>
+      </w:r>
+    </w:p>
+    <w:p>
+      <w:r>
+        <w:t>30/06/22</w:t>
+      </w:r>
+    </w:p>
+    <w:p>
+      <w:r>
+        <w:t xml:space="preserve">Cambio de </w:t>
+      </w:r>
+      <w:proofErr w:type="spellStart"/>
+      <w:r>
+        <w:t>BCEntropy</w:t>
+      </w:r>
+      <w:proofErr w:type="spellEnd"/>
+      <w:r>
+        <w:t xml:space="preserve"> </w:t>
+      </w:r>
+      <w:proofErr w:type="spellStart"/>
+      <w:r>
+        <w:t>loss</w:t>
+      </w:r>
+      <w:proofErr w:type="spellEnd"/>
+      <w:r>
+        <w:t xml:space="preserve"> a </w:t>
+      </w:r>
+      <w:proofErr w:type="spellStart"/>
+      <w:r>
+        <w:t>crossentropy</w:t>
+      </w:r>
+      <w:proofErr w:type="spellEnd"/>
+      <w:r>
+        <w:t xml:space="preserve"> </w:t>
+      </w:r>
+      <w:proofErr w:type="spellStart"/>
+      <w:r>
+        <w:t>loss</w:t>
+      </w:r>
+      <w:proofErr w:type="spellEnd"/>
+    </w:p>
+    <w:p>
+      <w:r>
+        <w:t>1/07/22</w:t>
+      </w:r>
+    </w:p>
+    <w:p>
+      <w:pPr>
+        <w:pStyle w:val="Prrafodelista"/>
+        <w:numPr>
+          <w:ilvl w:val="0"/>
+          <w:numId w:val="1"/>
+        </w:numPr>
+      </w:pPr>
+      <w:proofErr w:type="spellStart"/>
+      <w:r>
+        <w:t>Labels</w:t>
+      </w:r>
+      <w:proofErr w:type="spellEnd"/>
+      <w:r>
+        <w:t xml:space="preserve"> parecen estar bien</w:t>
+      </w:r>
+    </w:p>
+    <w:p>
+      <w:pPr>
+        <w:pStyle w:val="Prrafodelista"/>
+        <w:numPr>
+          <w:ilvl w:val="0"/>
+          <w:numId w:val="1"/>
+        </w:numPr>
+      </w:pPr>
+      <w:r>
+        <w:t xml:space="preserve">No es </w:t>
+      </w:r>
+      <w:proofErr w:type="spellStart"/>
+      <w:r>
+        <w:t>overfitting</w:t>
+      </w:r>
+      <w:proofErr w:type="spellEnd"/>
+    </w:p>
+    <w:p>
+      <w:pPr>
+        <w:pStyle w:val="Prrafodelista"/>
+        <w:numPr>
+          <w:ilvl w:val="0"/>
+          <w:numId w:val="1"/>
+        </w:numPr>
+      </w:pPr>
+      <w:r>
+        <w:t>El entrenamiento funciona con el training set</w:t>
+      </w:r>
+    </w:p>
+    <w:p>
+      <w:pPr>
+        <w:pStyle w:val="Prrafodelista"/>
+        <w:numPr>
+          <w:ilvl w:val="0"/>
+          <w:numId w:val="1"/>
+        </w:numPr>
+      </w:pPr>
+      <w:r>
+        <w:t>Max 500 patches?</w:t>
+      </w:r>
+    </w:p>
+    <w:p>
+      <w:pPr>
+        <w:ind w:left="360"/>
+      </w:pPr>
+      <w:r>
+        <w:t xml:space="preserve">Tiene que ser el </w:t>
+      </w:r>
+      <w:proofErr w:type="spellStart"/>
+      <w:r>
+        <w:t>preproc</w:t>
+      </w:r>
+      <w:proofErr w:type="spellEnd"/>
+      <w:r>
+        <w:t xml:space="preserve"> o los </w:t>
+      </w:r>
+      <w:proofErr w:type="spellStart"/>
+      <w:r>
+        <w:t>labels</w:t>
+      </w:r>
+      <w:proofErr w:type="spellEnd"/>
+    </w:p>
+    <w:p>
+      <w:pPr>
+        <w:ind w:left="360"/>
+      </w:pPr>
+    </w:p>
+    <w:p>
+      <w:pPr>
+        <w:ind w:left="360"/>
+      </w:pPr>
+    </w:p>
+    <w:p>
+      <w:pPr>
+        <w:ind w:left="360"/>
+      </w:pPr>
+    </w:p>
+    <w:p>
+      <w:pPr>
+        <w:ind w:left="360"/>
+      </w:pPr>
+    </w:p>
+    <w:p>
+      <w:pPr>
+        <w:ind w:left="360"/>
+      </w:pPr>
+    </w:p>
+    <w:p>
+      <w:pPr>
+        <w:ind w:left="360"/>
+      </w:pPr>
+    </w:p>
+    <w:p>
+      <w:r>
+        <w:lastRenderedPageBreak/>
+        <w:t>7/07/22</w:t>
+      </w:r>
+    </w:p>
+    <w:p>
+      <w:r>
+        <w:t xml:space="preserve">Reestructurar el proyecto, </w:t>
+      </w:r>
+    </w:p>
+    <w:p>
+      <w:r>
+        <w:t>GTEX: 864 casos</w:t>
+      </w:r>
+    </w:p>
+    <w:p>
+      <w:pPr>
+        <w:pStyle w:val="Prrafodelista"/>
+        <w:numPr>
+          <w:ilvl w:val="0"/>
+          <w:numId w:val="2"/>
+        </w:numPr>
+      </w:pPr>
+      <w:proofErr w:type="spellStart"/>
+      <w:r>
+        <w:t>RNASeq</w:t>
+      </w:r>
+      <w:proofErr w:type="spellEnd"/>
+      <w:r>
+        <w:t>: 328 (328 casos)</w:t>
+      </w:r>
+    </w:p>
+    <w:p>
+      <w:pPr>
+        <w:pStyle w:val="Prrafodelista"/>
+        <w:numPr>
+          <w:ilvl w:val="0"/>
+          <w:numId w:val="2"/>
+        </w:numPr>
+      </w:pPr>
+      <w:r>
+        <w:t>DX: 865</w:t>
+      </w:r>
+      <w:r>
+        <w:t xml:space="preserve"> (864 casos</w:t>
+      </w:r>
       <w:bookmarkStart w:id="0" w:name="_GoBack"/>
       <w:bookmarkEnd w:id="0"/>
-    </w:p>
+      <w:r>
+        <w:t>)</w:t>
+      </w:r>
+    </w:p>
+    <w:p>
+      <w:r>
+        <w:t>GDC: 185 casos</w:t>
+      </w:r>
+    </w:p>
+    <w:p>
+      <w:pPr>
+        <w:pStyle w:val="Prrafodelista"/>
+        <w:numPr>
+          <w:ilvl w:val="0"/>
+          <w:numId w:val="3"/>
+        </w:numPr>
+      </w:pPr>
+      <w:r>
+        <w:t xml:space="preserve">DX: 189 </w:t>
+      </w:r>
+      <w:proofErr w:type="spellStart"/>
+      <w:r>
+        <w:t>samples</w:t>
+      </w:r>
+      <w:proofErr w:type="spellEnd"/>
+      <w:r>
+        <w:t xml:space="preserve">, 6 normal </w:t>
+      </w:r>
+      <w:proofErr w:type="spellStart"/>
+      <w:r>
+        <w:t>tissue</w:t>
+      </w:r>
+      <w:proofErr w:type="spellEnd"/>
+      <w:r>
+        <w:t>, 183 tumor (183 casos)</w:t>
+      </w:r>
+    </w:p>
+    <w:p>
+      <w:pPr>
+        <w:pStyle w:val="Prrafodelista"/>
+        <w:numPr>
+          <w:ilvl w:val="0"/>
+          <w:numId w:val="3"/>
+        </w:numPr>
+      </w:pPr>
+      <w:proofErr w:type="spellStart"/>
+      <w:r>
+        <w:t>RNASeq</w:t>
+      </w:r>
+      <w:proofErr w:type="spellEnd"/>
+      <w:r>
+        <w:t>: 182, 4 normal, 178 tumor (178 casos)</w:t>
+      </w:r>
+    </w:p>
+    <w:p/>
     <w:sectPr>
       <w:pgSz w:w="11906" w:h="16838"/>
       <w:pgMar w:top="1417" w:right="1701" w:bottom="1417" w:left="1701" w:header="708" w:footer="708" w:gutter="0"/>
@@ -1202,6 +1607,232 @@
 <file path=word/numbering.xml><?xml version="1.0" encoding="utf-8"?>
 <w:numbering xmlns:wpc="http://schemas.microsoft.com/office/word/2010/wordprocessingCanvas" xmlns:mc="http://schemas.openxmlformats.org/markup-compatibility/2006" xmlns:o="urn:schemas-microsoft-com:office:office" xmlns:r="http://schemas.openxmlformats.org/officeDocument/2006/relationships" xmlns:m="http://schemas.openxmlformats.org/officeDocument/2006/math" xmlns:v="urn:schemas-microsoft-com:vml" xmlns:wp14="http://schemas.microsoft.com/office/word/2010/wordprocessingDrawing" xmlns:wp="http://schemas.openxmlformats.org/drawingml/2006/wordprocessingDrawing" xmlns:w10="urn:schemas-microsoft-com:office:word" xmlns:w="http://schemas.openxmlformats.org/wordprocessingml/2006/main" xmlns:w14="http://schemas.microsoft.com/office/word/2010/wordml" xmlns:w15="http://schemas.microsoft.com/office/word/2012/wordml" xmlns:wpg="http://schemas.microsoft.com/office/word/2010/wordprocessingGroup" xmlns:wpi="http://schemas.microsoft.com/office/word/2010/wordprocessingInk" xmlns:wne="http://schemas.microsoft.com/office/word/2006/wordml" xmlns:wps="http://schemas.microsoft.com/office/word/2010/wordprocessingShape" mc:Ignorable="w14 w15 wp14">
   <w:abstractNum w:abstractNumId="0" w15:restartNumberingAfterBreak="0">
+    <w:nsid w:val="01B23586"/>
+    <w:multiLevelType w:val="hybridMultilevel"/>
+    <w:tmpl w:val="37F2AB70"/>
+    <w:lvl w:ilvl="0" w:tplc="0C0A0001">
+      <w:start w:val="1"/>
+      <w:numFmt w:val="bullet"/>
+      <w:lvlText w:val=""/>
+      <w:lvlJc w:val="left"/>
+      <w:pPr>
+        <w:ind w:left="720" w:hanging="360"/>
+      </w:pPr>
+      <w:rPr>
+        <w:rFonts w:ascii="Symbol" w:hAnsi="Symbol" w:hint="default"/>
+      </w:rPr>
+    </w:lvl>
+    <w:lvl w:ilvl="1" w:tplc="0C0A0003" w:tentative="1">
+      <w:start w:val="1"/>
+      <w:numFmt w:val="bullet"/>
+      <w:lvlText w:val="o"/>
+      <w:lvlJc w:val="left"/>
+      <w:pPr>
+        <w:ind w:left="1440" w:hanging="360"/>
+      </w:pPr>
+      <w:rPr>
+        <w:rFonts w:ascii="Courier New" w:hAnsi="Courier New" w:cs="Courier New" w:hint="default"/>
+      </w:rPr>
+    </w:lvl>
+    <w:lvl w:ilvl="2" w:tplc="0C0A0005" w:tentative="1">
+      <w:start w:val="1"/>
+      <w:numFmt w:val="bullet"/>
+      <w:lvlText w:val=""/>
+      <w:lvlJc w:val="left"/>
+      <w:pPr>
+        <w:ind w:left="2160" w:hanging="360"/>
+      </w:pPr>
+      <w:rPr>
+        <w:rFonts w:ascii="Wingdings" w:hAnsi="Wingdings" w:hint="default"/>
+      </w:rPr>
+    </w:lvl>
+    <w:lvl w:ilvl="3" w:tplc="0C0A0001" w:tentative="1">
+      <w:start w:val="1"/>
+      <w:numFmt w:val="bullet"/>
+      <w:lvlText w:val=""/>
+      <w:lvlJc w:val="left"/>
+      <w:pPr>
+        <w:ind w:left="2880" w:hanging="360"/>
+      </w:pPr>
+      <w:rPr>
+        <w:rFonts w:ascii="Symbol" w:hAnsi="Symbol" w:hint="default"/>
+      </w:rPr>
+    </w:lvl>
+    <w:lvl w:ilvl="4" w:tplc="0C0A0003" w:tentative="1">
+      <w:start w:val="1"/>
+      <w:numFmt w:val="bullet"/>
+      <w:lvlText w:val="o"/>
+      <w:lvlJc w:val="left"/>
+      <w:pPr>
+        <w:ind w:left="3600" w:hanging="360"/>
+      </w:pPr>
+      <w:rPr>
+        <w:rFonts w:ascii="Courier New" w:hAnsi="Courier New" w:cs="Courier New" w:hint="default"/>
+      </w:rPr>
+    </w:lvl>
+    <w:lvl w:ilvl="5" w:tplc="0C0A0005" w:tentative="1">
+      <w:start w:val="1"/>
+      <w:numFmt w:val="bullet"/>
+      <w:lvlText w:val=""/>
+      <w:lvlJc w:val="left"/>
+      <w:pPr>
+        <w:ind w:left="4320" w:hanging="360"/>
+      </w:pPr>
+      <w:rPr>
+        <w:rFonts w:ascii="Wingdings" w:hAnsi="Wingdings" w:hint="default"/>
+      </w:rPr>
+    </w:lvl>
+    <w:lvl w:ilvl="6" w:tplc="0C0A0001" w:tentative="1">
+      <w:start w:val="1"/>
+      <w:numFmt w:val="bullet"/>
+      <w:lvlText w:val=""/>
+      <w:lvlJc w:val="left"/>
+      <w:pPr>
+        <w:ind w:left="5040" w:hanging="360"/>
+      </w:pPr>
+      <w:rPr>
+        <w:rFonts w:ascii="Symbol" w:hAnsi="Symbol" w:hint="default"/>
+      </w:rPr>
+    </w:lvl>
+    <w:lvl w:ilvl="7" w:tplc="0C0A0003" w:tentative="1">
+      <w:start w:val="1"/>
+      <w:numFmt w:val="bullet"/>
+      <w:lvlText w:val="o"/>
+      <w:lvlJc w:val="left"/>
+      <w:pPr>
+        <w:ind w:left="5760" w:hanging="360"/>
+      </w:pPr>
+      <w:rPr>
+        <w:rFonts w:ascii="Courier New" w:hAnsi="Courier New" w:cs="Courier New" w:hint="default"/>
+      </w:rPr>
+    </w:lvl>
+    <w:lvl w:ilvl="8" w:tplc="0C0A0005" w:tentative="1">
+      <w:start w:val="1"/>
+      <w:numFmt w:val="bullet"/>
+      <w:lvlText w:val=""/>
+      <w:lvlJc w:val="left"/>
+      <w:pPr>
+        <w:ind w:left="6480" w:hanging="360"/>
+      </w:pPr>
+      <w:rPr>
+        <w:rFonts w:ascii="Wingdings" w:hAnsi="Wingdings" w:hint="default"/>
+      </w:rPr>
+    </w:lvl>
+  </w:abstractNum>
+  <w:abstractNum w:abstractNumId="1" w15:restartNumberingAfterBreak="0">
+    <w:nsid w:val="09273F72"/>
+    <w:multiLevelType w:val="hybridMultilevel"/>
+    <w:tmpl w:val="844CE78C"/>
+    <w:lvl w:ilvl="0" w:tplc="0C0A0001">
+      <w:start w:val="1"/>
+      <w:numFmt w:val="bullet"/>
+      <w:lvlText w:val=""/>
+      <w:lvlJc w:val="left"/>
+      <w:pPr>
+        <w:ind w:left="720" w:hanging="360"/>
+      </w:pPr>
+      <w:rPr>
+        <w:rFonts w:ascii="Symbol" w:hAnsi="Symbol" w:hint="default"/>
+      </w:rPr>
+    </w:lvl>
+    <w:lvl w:ilvl="1" w:tplc="0C0A0003" w:tentative="1">
+      <w:start w:val="1"/>
+      <w:numFmt w:val="bullet"/>
+      <w:lvlText w:val="o"/>
+      <w:lvlJc w:val="left"/>
+      <w:pPr>
+        <w:ind w:left="1440" w:hanging="360"/>
+      </w:pPr>
+      <w:rPr>
+        <w:rFonts w:ascii="Courier New" w:hAnsi="Courier New" w:cs="Courier New" w:hint="default"/>
+      </w:rPr>
+    </w:lvl>
+    <w:lvl w:ilvl="2" w:tplc="0C0A0005" w:tentative="1">
+      <w:start w:val="1"/>
+      <w:numFmt w:val="bullet"/>
+      <w:lvlText w:val=""/>
+      <w:lvlJc w:val="left"/>
+      <w:pPr>
+        <w:ind w:left="2160" w:hanging="360"/>
+      </w:pPr>
+      <w:rPr>
+        <w:rFonts w:ascii="Wingdings" w:hAnsi="Wingdings" w:hint="default"/>
+      </w:rPr>
+    </w:lvl>
+    <w:lvl w:ilvl="3" w:tplc="0C0A0001" w:tentative="1">
+      <w:start w:val="1"/>
+      <w:numFmt w:val="bullet"/>
+      <w:lvlText w:val=""/>
+      <w:lvlJc w:val="left"/>
+      <w:pPr>
+        <w:ind w:left="2880" w:hanging="360"/>
+      </w:pPr>
+      <w:rPr>
+        <w:rFonts w:ascii="Symbol" w:hAnsi="Symbol" w:hint="default"/>
+      </w:rPr>
+    </w:lvl>
+    <w:lvl w:ilvl="4" w:tplc="0C0A0003" w:tentative="1">
+      <w:start w:val="1"/>
+      <w:numFmt w:val="bullet"/>
+      <w:lvlText w:val="o"/>
+      <w:lvlJc w:val="left"/>
+      <w:pPr>
+        <w:ind w:left="3600" w:hanging="360"/>
+      </w:pPr>
+      <w:rPr>
+        <w:rFonts w:ascii="Courier New" w:hAnsi="Courier New" w:cs="Courier New" w:hint="default"/>
+      </w:rPr>
+    </w:lvl>
+    <w:lvl w:ilvl="5" w:tplc="0C0A0005" w:tentative="1">
+      <w:start w:val="1"/>
+      <w:numFmt w:val="bullet"/>
+      <w:lvlText w:val=""/>
+      <w:lvlJc w:val="left"/>
+      <w:pPr>
+        <w:ind w:left="4320" w:hanging="360"/>
+      </w:pPr>
+      <w:rPr>
+        <w:rFonts w:ascii="Wingdings" w:hAnsi="Wingdings" w:hint="default"/>
+      </w:rPr>
+    </w:lvl>
+    <w:lvl w:ilvl="6" w:tplc="0C0A0001" w:tentative="1">
+      <w:start w:val="1"/>
+      <w:numFmt w:val="bullet"/>
+      <w:lvlText w:val=""/>
+      <w:lvlJc w:val="left"/>
+      <w:pPr>
+        <w:ind w:left="5040" w:hanging="360"/>
+      </w:pPr>
+      <w:rPr>
+        <w:rFonts w:ascii="Symbol" w:hAnsi="Symbol" w:hint="default"/>
+      </w:rPr>
+    </w:lvl>
+    <w:lvl w:ilvl="7" w:tplc="0C0A0003" w:tentative="1">
+      <w:start w:val="1"/>
+      <w:numFmt w:val="bullet"/>
+      <w:lvlText w:val="o"/>
+      <w:lvlJc w:val="left"/>
+      <w:pPr>
+        <w:ind w:left="5760" w:hanging="360"/>
+      </w:pPr>
+      <w:rPr>
+        <w:rFonts w:ascii="Courier New" w:hAnsi="Courier New" w:cs="Courier New" w:hint="default"/>
+      </w:rPr>
+    </w:lvl>
+    <w:lvl w:ilvl="8" w:tplc="0C0A0005" w:tentative="1">
+      <w:start w:val="1"/>
+      <w:numFmt w:val="bullet"/>
+      <w:lvlText w:val=""/>
+      <w:lvlJc w:val="left"/>
+      <w:pPr>
+        <w:ind w:left="6480" w:hanging="360"/>
+      </w:pPr>
+      <w:rPr>
+        <w:rFonts w:ascii="Wingdings" w:hAnsi="Wingdings" w:hint="default"/>
+      </w:rPr>
+    </w:lvl>
+  </w:abstractNum>
+  <w:abstractNum w:abstractNumId="2" w15:restartNumberingAfterBreak="0">
     <w:nsid w:val="71B32ADA"/>
     <w:multiLevelType w:val="hybridMultilevel"/>
     <w:tmpl w:val="2D46321E"/>
@@ -1314,7 +1945,13 @@
     </w:lvl>
   </w:abstractNum>
   <w:num w:numId="1">
+    <w:abstractNumId w:val="2"/>
+  </w:num>
+  <w:num w:numId="2">
     <w:abstractNumId w:val="0"/>
+  </w:num>
+  <w:num w:numId="3">
+    <w:abstractNumId w:val="1"/>
   </w:num>
 </w:numbering>
 </file>

</xml_diff>

<commit_message>
Consigo preprocesar y entrenar RNASeq
</commit_message>
<xml_diff>
--- a/PAAD_Notes.docx
+++ b/PAAD_Notes.docx
@@ -2,6 +2,7 @@
 <file path=word/document.xml><?xml version="1.0" encoding="utf-8"?>
 <w:document xmlns:wpc="http://schemas.microsoft.com/office/word/2010/wordprocessingCanvas" xmlns:mc="http://schemas.openxmlformats.org/markup-compatibility/2006" xmlns:o="urn:schemas-microsoft-com:office:office" xmlns:r="http://schemas.openxmlformats.org/officeDocument/2006/relationships" xmlns:m="http://schemas.openxmlformats.org/officeDocument/2006/math" xmlns:v="urn:schemas-microsoft-com:vml" xmlns:wp14="http://schemas.microsoft.com/office/word/2010/wordprocessingDrawing" xmlns:wp="http://schemas.openxmlformats.org/drawingml/2006/wordprocessingDrawing" xmlns:w10="urn:schemas-microsoft-com:office:word" xmlns:w="http://schemas.openxmlformats.org/wordprocessingml/2006/main" xmlns:w14="http://schemas.microsoft.com/office/word/2010/wordml" xmlns:w15="http://schemas.microsoft.com/office/word/2012/wordml" xmlns:wpg="http://schemas.microsoft.com/office/word/2010/wordprocessingGroup" xmlns:wpi="http://schemas.microsoft.com/office/word/2010/wordprocessingInk" xmlns:wne="http://schemas.microsoft.com/office/word/2006/wordml" xmlns:wps="http://schemas.microsoft.com/office/word/2010/wordprocessingShape" mc:Ignorable="w14 w15 wp14">
   <w:body>
+    <w:p/>
     <w:p>
       <w:r>
         <w:t>10/06/22</w:t>
@@ -434,6 +435,7 @@
     </w:p>
     <w:p>
       <w:r>
+        <w:lastRenderedPageBreak/>
         <w:t xml:space="preserve">185 Casos con </w:t>
       </w:r>
       <w:proofErr w:type="spellStart"/>
@@ -447,7 +449,6 @@
     </w:p>
     <w:p>
       <w:r>
-        <w:lastRenderedPageBreak/>
         <w:t>178 Casos con MIRNA -&gt; 7 casos sin MIRNA</w:t>
       </w:r>
     </w:p>
@@ -1535,12 +1536,31 @@
         <w:t>DX: 865</w:t>
       </w:r>
       <w:r>
-        <w:t xml:space="preserve"> (864 casos</w:t>
-      </w:r>
-      <w:bookmarkStart w:id="0" w:name="_GoBack"/>
-      <w:bookmarkEnd w:id="0"/>
-      <w:r>
-        <w:t>)</w:t>
+        <w:t xml:space="preserve"> (864 casos)</w:t>
+      </w:r>
+    </w:p>
+    <w:p>
+      <w:pPr>
+        <w:ind w:left="360"/>
+      </w:pPr>
+      <w:r>
+        <w:t xml:space="preserve">Número de  </w:t>
+      </w:r>
+      <w:proofErr w:type="spellStart"/>
+      <w:r>
+        <w:t>samples</w:t>
+      </w:r>
+      <w:proofErr w:type="spellEnd"/>
+      <w:r>
+        <w:t xml:space="preserve"> con datos de WSI y </w:t>
+      </w:r>
+      <w:proofErr w:type="spellStart"/>
+      <w:r>
+        <w:t>RNASeq</w:t>
+      </w:r>
+      <w:proofErr w:type="spellEnd"/>
+      <w:r>
+        <w:t xml:space="preserve"> 328</w:t>
       </w:r>
     </w:p>
     <w:p>
@@ -1556,24 +1576,13 @@
           <w:numId w:val="3"/>
         </w:numPr>
       </w:pPr>
-      <w:r>
-        <w:t xml:space="preserve">DX: 189 </w:t>
-      </w:r>
-      <w:proofErr w:type="spellStart"/>
-      <w:r>
-        <w:t>samples</w:t>
-      </w:r>
-      <w:proofErr w:type="spellEnd"/>
-      <w:r>
-        <w:t xml:space="preserve">, 6 normal </w:t>
-      </w:r>
-      <w:proofErr w:type="spellStart"/>
-      <w:r>
-        <w:t>tissue</w:t>
-      </w:r>
-      <w:proofErr w:type="spellEnd"/>
-      <w:r>
-        <w:t>, 183 tumor (183 casos)</w:t>
+      <w:proofErr w:type="spellStart"/>
+      <w:r>
+        <w:t>RNASeq</w:t>
+      </w:r>
+      <w:proofErr w:type="spellEnd"/>
+      <w:r>
+        <w:t>: 182, 4 normal, 178 tumor (178 casos)</w:t>
       </w:r>
     </w:p>
     <w:p>
@@ -1584,16 +1593,1110 @@
           <w:numId w:val="3"/>
         </w:numPr>
       </w:pPr>
+      <w:r>
+        <w:t xml:space="preserve">DX: 189 </w:t>
+      </w:r>
+      <w:proofErr w:type="spellStart"/>
+      <w:r>
+        <w:t>samples</w:t>
+      </w:r>
+      <w:proofErr w:type="spellEnd"/>
+      <w:r>
+        <w:t xml:space="preserve">, 6 normal </w:t>
+      </w:r>
+      <w:proofErr w:type="spellStart"/>
+      <w:r>
+        <w:t>tissue</w:t>
+      </w:r>
+      <w:proofErr w:type="spellEnd"/>
+      <w:r>
+        <w:t>, 183 tumor (183 casos)</w:t>
+      </w:r>
+    </w:p>
+    <w:p>
+      <w:pPr>
+        <w:ind w:left="360"/>
+      </w:pPr>
+      <w:r>
+        <w:t xml:space="preserve">Número de  </w:t>
+      </w:r>
+      <w:proofErr w:type="spellStart"/>
+      <w:r>
+        <w:t>samples</w:t>
+      </w:r>
+      <w:proofErr w:type="spellEnd"/>
+      <w:r>
+        <w:t xml:space="preserve"> con datos de WSI y </w:t>
+      </w:r>
       <w:proofErr w:type="spellStart"/>
       <w:r>
         <w:t>RNASeq</w:t>
       </w:r>
       <w:proofErr w:type="spellEnd"/>
       <w:r>
-        <w:t>: 182, 4 normal, 178 tumor (178 casos)</w:t>
+        <w:t xml:space="preserve"> 177</w:t>
+      </w:r>
+    </w:p>
+    <w:p>
+      <w:r>
+        <w:t>Preguntas:</w:t>
+      </w:r>
+    </w:p>
+    <w:p>
+      <w:pPr>
+        <w:pStyle w:val="Prrafodelista"/>
+        <w:numPr>
+          <w:ilvl w:val="0"/>
+          <w:numId w:val="1"/>
+        </w:numPr>
+      </w:pPr>
+      <w:r>
+        <w:t xml:space="preserve">Cojo todos los </w:t>
+      </w:r>
+      <w:proofErr w:type="spellStart"/>
+      <w:r>
+        <w:t>samples</w:t>
+      </w:r>
+      <w:proofErr w:type="spellEnd"/>
+      <w:r>
+        <w:t xml:space="preserve"> o los que tienen datos de ambos</w:t>
+      </w:r>
+      <w:proofErr w:type="gramStart"/>
+      <w:r>
+        <w:t>?</w:t>
+      </w:r>
+      <w:proofErr w:type="gramEnd"/>
+    </w:p>
+    <w:p>
+      <w:pPr>
+        <w:pStyle w:val="Prrafodelista"/>
+      </w:pPr>
+      <w:r>
+        <w:t>De momento para el K-</w:t>
+      </w:r>
+      <w:proofErr w:type="spellStart"/>
+      <w:r>
+        <w:t>fold</w:t>
+      </w:r>
+      <w:proofErr w:type="spellEnd"/>
+      <w:r>
+        <w:t xml:space="preserve"> no voy a co</w:t>
+      </w:r>
+      <w:r>
+        <w:t xml:space="preserve">ger todas esas imágenes de </w:t>
+      </w:r>
+      <w:proofErr w:type="spellStart"/>
+      <w:r>
+        <w:t>GTEx</w:t>
+      </w:r>
+      <w:proofErr w:type="spellEnd"/>
+      <w:r>
+        <w:t xml:space="preserve"> y ya lo cambiaré luego si hace falta.</w:t>
+      </w:r>
+    </w:p>
+    <w:p>
+      <w:r>
+        <w:t>12/07/22</w:t>
+      </w:r>
+    </w:p>
+    <w:p>
+      <w:r>
+        <w:t xml:space="preserve">+ </w:t>
+      </w:r>
+      <w:proofErr w:type="spellStart"/>
+      <w:r>
+        <w:t>Approved</w:t>
+      </w:r>
+      <w:proofErr w:type="spellEnd"/>
+      <w:r>
+        <w:t xml:space="preserve"> </w:t>
+      </w:r>
+      <w:proofErr w:type="spellStart"/>
+      <w:r>
+        <w:t>Users</w:t>
+      </w:r>
+      <w:proofErr w:type="spellEnd"/>
+      <w:r>
+        <w:t xml:space="preserve"> </w:t>
+      </w:r>
+      <w:proofErr w:type="spellStart"/>
+      <w:r>
+        <w:t>further</w:t>
+      </w:r>
+      <w:proofErr w:type="spellEnd"/>
+      <w:r>
+        <w:t xml:space="preserve"> </w:t>
+      </w:r>
+      <w:proofErr w:type="spellStart"/>
+      <w:r>
+        <w:t>agree</w:t>
+      </w:r>
+      <w:proofErr w:type="spellEnd"/>
+      <w:r>
+        <w:t xml:space="preserve"> </w:t>
+      </w:r>
+      <w:proofErr w:type="spellStart"/>
+      <w:r>
+        <w:t>that</w:t>
+      </w:r>
+      <w:proofErr w:type="spellEnd"/>
+      <w:r>
+        <w:t xml:space="preserve"> </w:t>
+      </w:r>
+      <w:proofErr w:type="spellStart"/>
+      <w:r>
+        <w:t>the</w:t>
+      </w:r>
+      <w:proofErr w:type="spellEnd"/>
+      <w:r>
+        <w:t xml:space="preserve"> </w:t>
+      </w:r>
+      <w:proofErr w:type="spellStart"/>
+      <w:r>
+        <w:t>acknowledgment</w:t>
+      </w:r>
+      <w:proofErr w:type="spellEnd"/>
+      <w:r>
+        <w:t xml:space="preserve"> </w:t>
+      </w:r>
+      <w:proofErr w:type="spellStart"/>
+      <w:r>
+        <w:t>shall</w:t>
+      </w:r>
+      <w:proofErr w:type="spellEnd"/>
+      <w:r>
+        <w:t xml:space="preserve"> </w:t>
+      </w:r>
+      <w:proofErr w:type="spellStart"/>
+      <w:r>
+        <w:t>include</w:t>
+      </w:r>
+      <w:proofErr w:type="spellEnd"/>
+      <w:r>
+        <w:t xml:space="preserve"> </w:t>
+      </w:r>
+      <w:proofErr w:type="spellStart"/>
+      <w:r>
+        <w:t>the</w:t>
+      </w:r>
+      <w:proofErr w:type="spellEnd"/>
+      <w:r>
+        <w:t xml:space="preserve"> </w:t>
+      </w:r>
+      <w:proofErr w:type="spellStart"/>
+      <w:r>
+        <w:t>dbGaP</w:t>
+      </w:r>
+      <w:proofErr w:type="spellEnd"/>
+      <w:r>
+        <w:t xml:space="preserve"> </w:t>
+      </w:r>
+      <w:proofErr w:type="spellStart"/>
+      <w:r>
+        <w:t>accession</w:t>
+      </w:r>
+      <w:proofErr w:type="spellEnd"/>
+      <w:r>
+        <w:t xml:space="preserve"> </w:t>
+      </w:r>
+      <w:proofErr w:type="spellStart"/>
+      <w:r>
+        <w:t>number</w:t>
+      </w:r>
+      <w:proofErr w:type="spellEnd"/>
+      <w:r>
+        <w:t xml:space="preserve"> to </w:t>
+      </w:r>
+      <w:proofErr w:type="spellStart"/>
+      <w:r>
+        <w:t>the</w:t>
+      </w:r>
+      <w:proofErr w:type="spellEnd"/>
+      <w:r>
+        <w:t xml:space="preserve"> </w:t>
+      </w:r>
+      <w:proofErr w:type="spellStart"/>
+      <w:r>
+        <w:t>specific</w:t>
+      </w:r>
+      <w:proofErr w:type="spellEnd"/>
+      <w:r>
+        <w:t xml:space="preserve"> </w:t>
+      </w:r>
+      <w:proofErr w:type="spellStart"/>
+      <w:r>
+        <w:t>version</w:t>
+      </w:r>
+      <w:proofErr w:type="spellEnd"/>
+      <w:r>
+        <w:t xml:space="preserve"> of </w:t>
+      </w:r>
+      <w:proofErr w:type="spellStart"/>
+      <w:r>
+        <w:t>the</w:t>
+      </w:r>
+      <w:proofErr w:type="spellEnd"/>
+      <w:r>
+        <w:t xml:space="preserve"> </w:t>
+      </w:r>
+      <w:proofErr w:type="spellStart"/>
+      <w:r>
+        <w:t>dataset</w:t>
+      </w:r>
+      <w:proofErr w:type="spellEnd"/>
+      <w:r>
+        <w:t xml:space="preserve">(s) </w:t>
+      </w:r>
+      <w:proofErr w:type="spellStart"/>
+      <w:r>
+        <w:t>analyzed</w:t>
+      </w:r>
+      <w:proofErr w:type="spellEnd"/>
+      <w:r>
+        <w:t>.</w:t>
       </w:r>
     </w:p>
     <w:p/>
+    <w:p>
+      <w:r>
+        <w:t>1</w:t>
+      </w:r>
+      <w:r>
+        <w:t>3/07/22</w:t>
+      </w:r>
+    </w:p>
+    <w:p>
+      <w:r>
+        <w:t xml:space="preserve">Diferenciación de </w:t>
+      </w:r>
+      <w:proofErr w:type="spellStart"/>
+      <w:r>
+        <w:t>estadíos</w:t>
+      </w:r>
+      <w:proofErr w:type="spellEnd"/>
+      <w:r>
+        <w:t xml:space="preserve"> usando </w:t>
+      </w:r>
+      <w:proofErr w:type="spellStart"/>
+      <w:r>
+        <w:t>ómicas</w:t>
+      </w:r>
+      <w:proofErr w:type="spellEnd"/>
+      <w:r>
+        <w:t xml:space="preserve"> si tiene aplicabilidad clínica y sería un gran descubrimiento. El hecho de que no se usen imágenes histológicas me echa mucho para atrás. Pero siempre es verlo.</w:t>
+      </w:r>
+    </w:p>
+    <w:p/>
+    <w:p>
+      <w:r>
+        <w:t>14/07/22</w:t>
+      </w:r>
+    </w:p>
+    <w:p>
+      <w:proofErr w:type="spellStart"/>
+      <w:r>
+        <w:t>Knowseq</w:t>
+      </w:r>
+      <w:proofErr w:type="spellEnd"/>
+      <w:r>
+        <w:t xml:space="preserve">, no </w:t>
+      </w:r>
+      <w:proofErr w:type="spellStart"/>
+      <w:r>
+        <w:t>se</w:t>
+      </w:r>
+      <w:proofErr w:type="spellEnd"/>
+      <w:r>
+        <w:t xml:space="preserve"> </w:t>
+      </w:r>
+      <w:proofErr w:type="spellStart"/>
+      <w:r>
+        <w:t>como</w:t>
+      </w:r>
+      <w:proofErr w:type="spellEnd"/>
+      <w:r>
+        <w:t xml:space="preserve"> usarlo con archivos </w:t>
+      </w:r>
+      <w:proofErr w:type="spellStart"/>
+      <w:r>
+        <w:t>star</w:t>
+      </w:r>
+      <w:proofErr w:type="spellEnd"/>
+      <w:r>
+        <w:t xml:space="preserve"> fusión. Los nombres de los genes me están rayando.</w:t>
+      </w:r>
+    </w:p>
+    <w:p>
+      <w:r>
+        <w:t>22/07/22</w:t>
+      </w:r>
+    </w:p>
+    <w:p>
+      <w:pPr>
+        <w:ind w:left="708" w:hanging="708"/>
+      </w:pPr>
+      <w:r>
+        <w:t xml:space="preserve">Consigo adaptar </w:t>
+      </w:r>
+      <w:proofErr w:type="spellStart"/>
+      <w:r>
+        <w:t>Knowseq</w:t>
+      </w:r>
+      <w:proofErr w:type="spellEnd"/>
+      <w:r>
+        <w:t xml:space="preserve">, ahora solo queda hacer el </w:t>
+      </w:r>
+      <w:proofErr w:type="spellStart"/>
+      <w:r>
+        <w:t>feature</w:t>
+      </w:r>
+      <w:proofErr w:type="spellEnd"/>
+      <w:r>
+        <w:t xml:space="preserve"> </w:t>
+      </w:r>
+      <w:proofErr w:type="spellStart"/>
+      <w:r>
+        <w:t>selection</w:t>
+      </w:r>
+      <w:proofErr w:type="spellEnd"/>
+      <w:r>
+        <w:t xml:space="preserve"> con solo el training set</w:t>
+      </w:r>
+    </w:p>
+    <w:p>
+      <w:pPr>
+        <w:ind w:left="708" w:hanging="708"/>
+      </w:pPr>
+      <w:r>
+        <w:t xml:space="preserve">10 CV. Y cambiar el entrenamiento, luego probar con el </w:t>
+      </w:r>
+      <w:proofErr w:type="spellStart"/>
+      <w:r>
+        <w:t>estadío</w:t>
+      </w:r>
+      <w:proofErr w:type="spellEnd"/>
+      <w:r>
+        <w:t>.</w:t>
+      </w:r>
+    </w:p>
+    <w:p/>
+    <w:p>
+      <w:r>
+        <w:t>26/07/22</w:t>
+      </w:r>
+    </w:p>
+    <w:p>
+      <w:r>
+        <w:t xml:space="preserve">Intentando normalizar los datos </w:t>
+      </w:r>
+      <w:proofErr w:type="spellStart"/>
+      <w:r>
+        <w:t>RNASeq</w:t>
+      </w:r>
+      <w:proofErr w:type="spellEnd"/>
+      <w:r>
+        <w:t xml:space="preserve"> solo puedo aplicar </w:t>
+      </w:r>
+      <w:proofErr w:type="spellStart"/>
+      <w:r>
+        <w:t>batch</w:t>
+      </w:r>
+      <w:proofErr w:type="spellEnd"/>
+      <w:r>
+        <w:t xml:space="preserve"> </w:t>
+      </w:r>
+      <w:proofErr w:type="spellStart"/>
+      <w:r>
+        <w:t>effect</w:t>
+      </w:r>
+      <w:proofErr w:type="spellEnd"/>
+      <w:r>
+        <w:t xml:space="preserve"> </w:t>
+      </w:r>
+      <w:proofErr w:type="spellStart"/>
+      <w:r>
+        <w:t>correction</w:t>
+      </w:r>
+      <w:proofErr w:type="spellEnd"/>
+      <w:r>
+        <w:t>, esto no parece ser suficiente:</w:t>
+      </w:r>
+    </w:p>
+    <w:p>
+      <w:r>
+        <w:lastRenderedPageBreak/>
+        <w:t xml:space="preserve">“To determine </w:t>
+      </w:r>
+      <w:proofErr w:type="spellStart"/>
+      <w:r>
+        <w:t>whether</w:t>
+      </w:r>
+      <w:proofErr w:type="spellEnd"/>
+      <w:r>
+        <w:t xml:space="preserve"> </w:t>
+      </w:r>
+      <w:proofErr w:type="spellStart"/>
+      <w:r>
+        <w:t>uniform</w:t>
+      </w:r>
+      <w:proofErr w:type="spellEnd"/>
+      <w:r>
+        <w:t xml:space="preserve"> </w:t>
+      </w:r>
+      <w:proofErr w:type="spellStart"/>
+      <w:r>
+        <w:t>alignment</w:t>
+      </w:r>
+      <w:proofErr w:type="spellEnd"/>
+      <w:r>
+        <w:t xml:space="preserve"> and </w:t>
+      </w:r>
+      <w:proofErr w:type="spellStart"/>
+      <w:r>
+        <w:t>expression</w:t>
+      </w:r>
+      <w:proofErr w:type="spellEnd"/>
+      <w:r>
+        <w:t xml:space="preserve"> </w:t>
+      </w:r>
+      <w:proofErr w:type="spellStart"/>
+      <w:r>
+        <w:t>quantification</w:t>
+      </w:r>
+      <w:proofErr w:type="spellEnd"/>
+      <w:r>
+        <w:t xml:space="preserve"> </w:t>
+      </w:r>
+      <w:proofErr w:type="spellStart"/>
+      <w:r>
+        <w:t>was</w:t>
+      </w:r>
+      <w:proofErr w:type="spellEnd"/>
+      <w:r>
+        <w:t xml:space="preserve"> </w:t>
+      </w:r>
+      <w:proofErr w:type="spellStart"/>
+      <w:r>
+        <w:t>an</w:t>
+      </w:r>
+      <w:proofErr w:type="spellEnd"/>
+      <w:r>
+        <w:t xml:space="preserve"> </w:t>
+      </w:r>
+      <w:proofErr w:type="spellStart"/>
+      <w:r>
+        <w:t>essential</w:t>
+      </w:r>
+      <w:proofErr w:type="spellEnd"/>
+      <w:r>
+        <w:t xml:space="preserve"> </w:t>
+      </w:r>
+      <w:proofErr w:type="spellStart"/>
+      <w:r>
+        <w:t>step</w:t>
+      </w:r>
+      <w:proofErr w:type="spellEnd"/>
+      <w:r>
+        <w:t xml:space="preserve">, </w:t>
+      </w:r>
+      <w:proofErr w:type="spellStart"/>
+      <w:r>
+        <w:t>or</w:t>
+      </w:r>
+      <w:proofErr w:type="spellEnd"/>
+      <w:r>
+        <w:t xml:space="preserve"> </w:t>
+      </w:r>
+      <w:proofErr w:type="spellStart"/>
+      <w:r>
+        <w:t>whether</w:t>
+      </w:r>
+      <w:proofErr w:type="spellEnd"/>
+      <w:r>
+        <w:t xml:space="preserve"> </w:t>
+      </w:r>
+      <w:proofErr w:type="spellStart"/>
+      <w:r>
+        <w:t>batch</w:t>
+      </w:r>
+      <w:proofErr w:type="spellEnd"/>
+      <w:r>
+        <w:t xml:space="preserve"> </w:t>
+      </w:r>
+      <w:proofErr w:type="spellStart"/>
+      <w:r>
+        <w:t>effect</w:t>
+      </w:r>
+      <w:proofErr w:type="spellEnd"/>
+      <w:r>
+        <w:t xml:space="preserve"> </w:t>
+      </w:r>
+      <w:proofErr w:type="spellStart"/>
+      <w:r>
+        <w:t>removal</w:t>
+      </w:r>
+      <w:proofErr w:type="spellEnd"/>
+      <w:r>
+        <w:t xml:space="preserve"> </w:t>
+      </w:r>
+      <w:proofErr w:type="spellStart"/>
+      <w:r>
+        <w:t>via</w:t>
+      </w:r>
+      <w:proofErr w:type="spellEnd"/>
+      <w:r>
+        <w:t xml:space="preserve"> </w:t>
+      </w:r>
+      <w:proofErr w:type="spellStart"/>
+      <w:r>
+        <w:t>ComBat</w:t>
+      </w:r>
+      <w:proofErr w:type="spellEnd"/>
+      <w:r>
+        <w:t xml:space="preserve"> </w:t>
+      </w:r>
+      <w:proofErr w:type="spellStart"/>
+      <w:r>
+        <w:t>by</w:t>
+      </w:r>
+      <w:proofErr w:type="spellEnd"/>
+      <w:r>
+        <w:t xml:space="preserve"> </w:t>
+      </w:r>
+      <w:proofErr w:type="spellStart"/>
+      <w:r>
+        <w:t>itself</w:t>
+      </w:r>
+      <w:proofErr w:type="spellEnd"/>
+      <w:r>
+        <w:t xml:space="preserve"> </w:t>
+      </w:r>
+      <w:proofErr w:type="spellStart"/>
+      <w:r>
+        <w:t>was</w:t>
+      </w:r>
+      <w:proofErr w:type="spellEnd"/>
+      <w:r>
+        <w:t xml:space="preserve"> </w:t>
+      </w:r>
+      <w:proofErr w:type="spellStart"/>
+      <w:r>
+        <w:t>sufficient</w:t>
+      </w:r>
+      <w:proofErr w:type="spellEnd"/>
+      <w:r>
+        <w:t xml:space="preserve">, </w:t>
+      </w:r>
+      <w:proofErr w:type="spellStart"/>
+      <w:r>
+        <w:t>we</w:t>
+      </w:r>
+      <w:proofErr w:type="spellEnd"/>
+      <w:r>
+        <w:t xml:space="preserve"> </w:t>
+      </w:r>
+      <w:proofErr w:type="spellStart"/>
+      <w:r>
+        <w:t>also</w:t>
+      </w:r>
+      <w:proofErr w:type="spellEnd"/>
+      <w:r>
+        <w:t xml:space="preserve"> </w:t>
+      </w:r>
+      <w:proofErr w:type="spellStart"/>
+      <w:r>
+        <w:t>applied</w:t>
+      </w:r>
+      <w:proofErr w:type="spellEnd"/>
+      <w:r>
+        <w:t xml:space="preserve"> </w:t>
+      </w:r>
+      <w:proofErr w:type="spellStart"/>
+      <w:r>
+        <w:t>ComBat</w:t>
+      </w:r>
+      <w:proofErr w:type="spellEnd"/>
+      <w:r>
+        <w:t xml:space="preserve"> </w:t>
+      </w:r>
+      <w:proofErr w:type="spellStart"/>
+      <w:r>
+        <w:t>directly</w:t>
+      </w:r>
+      <w:proofErr w:type="spellEnd"/>
+      <w:r>
+        <w:t xml:space="preserve"> to </w:t>
+      </w:r>
+      <w:proofErr w:type="spellStart"/>
+      <w:r>
+        <w:t>the</w:t>
+      </w:r>
+      <w:proofErr w:type="spellEnd"/>
+      <w:r>
+        <w:t xml:space="preserve"> </w:t>
+      </w:r>
+      <w:proofErr w:type="spellStart"/>
+      <w:r>
+        <w:t>level</w:t>
+      </w:r>
+      <w:proofErr w:type="spellEnd"/>
+      <w:r>
+        <w:t xml:space="preserve"> 3 data </w:t>
+      </w:r>
+      <w:proofErr w:type="spellStart"/>
+      <w:r>
+        <w:t>from</w:t>
+      </w:r>
+      <w:proofErr w:type="spellEnd"/>
+      <w:r>
+        <w:t xml:space="preserve"> </w:t>
+      </w:r>
+      <w:proofErr w:type="spellStart"/>
+      <w:r>
+        <w:t>GTEx</w:t>
+      </w:r>
+      <w:proofErr w:type="spellEnd"/>
+      <w:r>
+        <w:t xml:space="preserve"> and TCGA (</w:t>
+      </w:r>
+      <w:proofErr w:type="spellStart"/>
+      <w:r>
+        <w:t>GTEx-quantified</w:t>
+      </w:r>
+      <w:proofErr w:type="spellEnd"/>
+      <w:r>
+        <w:t xml:space="preserve"> data </w:t>
+      </w:r>
+      <w:proofErr w:type="spellStart"/>
+      <w:r>
+        <w:t>was</w:t>
+      </w:r>
+      <w:proofErr w:type="spellEnd"/>
+      <w:r>
+        <w:t xml:space="preserve"> </w:t>
+      </w:r>
+      <w:proofErr w:type="spellStart"/>
+      <w:r>
+        <w:t>rescaled</w:t>
+      </w:r>
+      <w:proofErr w:type="spellEnd"/>
+      <w:r>
+        <w:t xml:space="preserve"> </w:t>
+      </w:r>
+      <w:proofErr w:type="spellStart"/>
+      <w:r>
+        <w:t>using</w:t>
+      </w:r>
+      <w:proofErr w:type="spellEnd"/>
+      <w:r>
+        <w:t xml:space="preserve"> </w:t>
+      </w:r>
+      <w:proofErr w:type="spellStart"/>
+      <w:r>
+        <w:t>quantile</w:t>
+      </w:r>
+      <w:proofErr w:type="spellEnd"/>
+      <w:r>
+        <w:t xml:space="preserve"> </w:t>
+      </w:r>
+      <w:proofErr w:type="spellStart"/>
+      <w:r>
+        <w:t>normalization</w:t>
+      </w:r>
+      <w:proofErr w:type="spellEnd"/>
+      <w:r>
+        <w:t xml:space="preserve">). </w:t>
+      </w:r>
+      <w:proofErr w:type="spellStart"/>
+      <w:r>
+        <w:t>We</w:t>
+      </w:r>
+      <w:proofErr w:type="spellEnd"/>
+      <w:r>
+        <w:t xml:space="preserve"> </w:t>
+      </w:r>
+      <w:proofErr w:type="spellStart"/>
+      <w:r>
+        <w:t>found</w:t>
+      </w:r>
+      <w:proofErr w:type="spellEnd"/>
+      <w:r>
+        <w:t xml:space="preserve"> </w:t>
+      </w:r>
+      <w:proofErr w:type="spellStart"/>
+      <w:r>
+        <w:t>that</w:t>
+      </w:r>
+      <w:proofErr w:type="spellEnd"/>
+      <w:r>
+        <w:t xml:space="preserve"> </w:t>
+      </w:r>
+      <w:proofErr w:type="spellStart"/>
+      <w:r>
+        <w:t>batch</w:t>
+      </w:r>
+      <w:proofErr w:type="spellEnd"/>
+      <w:r>
+        <w:t xml:space="preserve"> </w:t>
+      </w:r>
+      <w:proofErr w:type="spellStart"/>
+      <w:r>
+        <w:t>effect</w:t>
+      </w:r>
+      <w:proofErr w:type="spellEnd"/>
+      <w:r>
+        <w:t xml:space="preserve"> </w:t>
+      </w:r>
+      <w:proofErr w:type="spellStart"/>
+      <w:r>
+        <w:t>removal</w:t>
+      </w:r>
+      <w:proofErr w:type="spellEnd"/>
+      <w:r>
+        <w:t xml:space="preserve"> </w:t>
+      </w:r>
+      <w:proofErr w:type="spellStart"/>
+      <w:r>
+        <w:t>by</w:t>
+      </w:r>
+      <w:proofErr w:type="spellEnd"/>
+      <w:r>
+        <w:t xml:space="preserve"> </w:t>
+      </w:r>
+      <w:proofErr w:type="spellStart"/>
+      <w:r>
+        <w:t>itself</w:t>
+      </w:r>
+      <w:proofErr w:type="spellEnd"/>
+      <w:r>
+        <w:t xml:space="preserve"> </w:t>
+      </w:r>
+      <w:proofErr w:type="spellStart"/>
+      <w:r>
+        <w:t>is</w:t>
+      </w:r>
+      <w:proofErr w:type="spellEnd"/>
+      <w:r>
+        <w:t xml:space="preserve"> </w:t>
+      </w:r>
+      <w:proofErr w:type="spellStart"/>
+      <w:r>
+        <w:t>not</w:t>
+      </w:r>
+      <w:proofErr w:type="spellEnd"/>
+      <w:r>
+        <w:t xml:space="preserve"> </w:t>
+      </w:r>
+      <w:proofErr w:type="spellStart"/>
+      <w:r>
+        <w:t>sufficient</w:t>
+      </w:r>
+      <w:proofErr w:type="spellEnd"/>
+      <w:r>
+        <w:t xml:space="preserve">, and </w:t>
+      </w:r>
+      <w:proofErr w:type="spellStart"/>
+      <w:r>
+        <w:t>that</w:t>
+      </w:r>
+      <w:proofErr w:type="spellEnd"/>
+      <w:r>
+        <w:t xml:space="preserve"> </w:t>
+      </w:r>
+      <w:proofErr w:type="spellStart"/>
+      <w:r>
+        <w:t>the</w:t>
+      </w:r>
+      <w:proofErr w:type="spellEnd"/>
+      <w:r>
+        <w:t xml:space="preserve"> </w:t>
+      </w:r>
+      <w:proofErr w:type="spellStart"/>
+      <w:r>
+        <w:t>combination</w:t>
+      </w:r>
+      <w:proofErr w:type="spellEnd"/>
+      <w:r>
+        <w:t xml:space="preserve"> of </w:t>
+      </w:r>
+      <w:proofErr w:type="spellStart"/>
+      <w:r>
+        <w:t>uniform</w:t>
+      </w:r>
+      <w:proofErr w:type="spellEnd"/>
+      <w:r>
+        <w:t xml:space="preserve"> </w:t>
+      </w:r>
+      <w:proofErr w:type="spellStart"/>
+      <w:r>
+        <w:t>processing</w:t>
+      </w:r>
+      <w:proofErr w:type="spellEnd"/>
+      <w:r>
+        <w:t xml:space="preserve"> of </w:t>
+      </w:r>
+      <w:proofErr w:type="spellStart"/>
+      <w:r>
+        <w:t>sequencing</w:t>
+      </w:r>
+      <w:proofErr w:type="spellEnd"/>
+      <w:r>
+        <w:t xml:space="preserve"> </w:t>
+      </w:r>
+      <w:proofErr w:type="spellStart"/>
+      <w:r>
+        <w:t>reads</w:t>
+      </w:r>
+      <w:proofErr w:type="spellEnd"/>
+      <w:r>
+        <w:t xml:space="preserve"> </w:t>
+      </w:r>
+      <w:proofErr w:type="spellStart"/>
+      <w:r>
+        <w:t>followed</w:t>
+      </w:r>
+      <w:proofErr w:type="spellEnd"/>
+      <w:r>
+        <w:t xml:space="preserve"> </w:t>
+      </w:r>
+      <w:proofErr w:type="spellStart"/>
+      <w:r>
+        <w:t>by</w:t>
+      </w:r>
+      <w:proofErr w:type="spellEnd"/>
+      <w:r>
+        <w:t xml:space="preserve"> </w:t>
+      </w:r>
+      <w:proofErr w:type="spellStart"/>
+      <w:r>
+        <w:t>additional</w:t>
+      </w:r>
+      <w:proofErr w:type="spellEnd"/>
+      <w:r>
+        <w:t xml:space="preserve"> </w:t>
+      </w:r>
+      <w:proofErr w:type="spellStart"/>
+      <w:r>
+        <w:t>batch</w:t>
+      </w:r>
+      <w:proofErr w:type="spellEnd"/>
+      <w:r>
+        <w:t xml:space="preserve"> </w:t>
+      </w:r>
+      <w:proofErr w:type="spellStart"/>
+      <w:r>
+        <w:t>effect</w:t>
+      </w:r>
+      <w:proofErr w:type="spellEnd"/>
+      <w:r>
+        <w:t xml:space="preserve"> </w:t>
+      </w:r>
+      <w:proofErr w:type="spellStart"/>
+      <w:r>
+        <w:t>removal</w:t>
+      </w:r>
+      <w:proofErr w:type="spellEnd"/>
+      <w:r>
+        <w:t xml:space="preserve"> </w:t>
+      </w:r>
+      <w:proofErr w:type="spellStart"/>
+      <w:r>
+        <w:t>is</w:t>
+      </w:r>
+      <w:proofErr w:type="spellEnd"/>
+      <w:r>
+        <w:t xml:space="preserve"> </w:t>
+      </w:r>
+      <w:proofErr w:type="spellStart"/>
+      <w:r>
+        <w:t>required</w:t>
+      </w:r>
+      <w:proofErr w:type="spellEnd"/>
+      <w:r>
+        <w:t xml:space="preserve"> to </w:t>
+      </w:r>
+      <w:proofErr w:type="spellStart"/>
+      <w:r>
+        <w:t>make</w:t>
+      </w:r>
+      <w:proofErr w:type="spellEnd"/>
+      <w:r>
+        <w:t xml:space="preserve"> data </w:t>
+      </w:r>
+      <w:proofErr w:type="spellStart"/>
+      <w:r>
+        <w:t>from</w:t>
+      </w:r>
+      <w:proofErr w:type="spellEnd"/>
+      <w:r>
+        <w:t xml:space="preserve"> </w:t>
+      </w:r>
+      <w:proofErr w:type="spellStart"/>
+      <w:r>
+        <w:t>the</w:t>
+      </w:r>
+      <w:proofErr w:type="spellEnd"/>
+      <w:r>
+        <w:t xml:space="preserve"> TCGA and </w:t>
+      </w:r>
+      <w:proofErr w:type="spellStart"/>
+      <w:r>
+        <w:t>GTEx</w:t>
+      </w:r>
+      <w:proofErr w:type="spellEnd"/>
+      <w:r>
+        <w:t xml:space="preserve"> </w:t>
+      </w:r>
+      <w:proofErr w:type="spellStart"/>
+      <w:r>
+        <w:t>projects</w:t>
+      </w:r>
+      <w:proofErr w:type="spellEnd"/>
+      <w:r>
+        <w:t xml:space="preserve"> comparable”</w:t>
+      </w:r>
+    </w:p>
+    <w:p/>
+    <w:p>
+      <w:r>
+        <w:t xml:space="preserve">Voy a empezar con el </w:t>
+      </w:r>
+      <w:proofErr w:type="spellStart"/>
+      <w:r>
+        <w:t>estadío</w:t>
+      </w:r>
+      <w:proofErr w:type="spellEnd"/>
+      <w:r>
+        <w:t xml:space="preserve"> de cáncer.</w:t>
+      </w:r>
+    </w:p>
+    <w:p>
+      <w:r>
+        <w:t>01/09/22</w:t>
+      </w:r>
+    </w:p>
+    <w:p>
+      <w:r>
+        <w:t>Resumen:</w:t>
+      </w:r>
+    </w:p>
+    <w:p>
+      <w:proofErr w:type="spellStart"/>
+      <w:r>
+        <w:t>Estadío</w:t>
+      </w:r>
+      <w:proofErr w:type="spellEnd"/>
+      <w:r>
+        <w:t xml:space="preserve"> de cáncer &lt;=IIA y &gt;IIA:</w:t>
+      </w:r>
+    </w:p>
+    <w:p>
+      <w:pPr>
+        <w:pStyle w:val="Prrafodelista"/>
+        <w:numPr>
+          <w:ilvl w:val="0"/>
+          <w:numId w:val="1"/>
+        </w:numPr>
+      </w:pPr>
+      <w:bookmarkStart w:id="0" w:name="_GoBack"/>
+      <w:r>
+        <w:t>No se encuentran genes expresados diferencialmente, se prueba a variar LFC desde 0.5 a 2</w:t>
+      </w:r>
+    </w:p>
+    <w:bookmarkEnd w:id="0"/>
+    <w:p>
+      <w:r>
+        <w:t xml:space="preserve">Fusión de datos </w:t>
+      </w:r>
+      <w:proofErr w:type="spellStart"/>
+      <w:r>
+        <w:t>GTEx</w:t>
+      </w:r>
+      <w:proofErr w:type="spellEnd"/>
+      <w:r>
+        <w:t xml:space="preserve"> y GDC:</w:t>
+      </w:r>
+    </w:p>
+    <w:p>
+      <w:pPr>
+        <w:pStyle w:val="Prrafodelista"/>
+        <w:numPr>
+          <w:ilvl w:val="0"/>
+          <w:numId w:val="1"/>
+        </w:numPr>
+      </w:pPr>
+      <w:r>
+        <w:t xml:space="preserve">Normalización de datos, de acuerdo con el artículo (art) es necesario empezar con los datos crudos, BAM y hacer el mismo </w:t>
+      </w:r>
+      <w:proofErr w:type="spellStart"/>
+      <w:r>
+        <w:t>preprocesamiento</w:t>
+      </w:r>
+      <w:proofErr w:type="spellEnd"/>
+      <w:r>
+        <w:t xml:space="preserve"> o </w:t>
+      </w:r>
+      <w:proofErr w:type="spellStart"/>
+      <w:r>
+        <w:t>alignment</w:t>
+      </w:r>
+      <w:proofErr w:type="spellEnd"/>
+      <w:r>
+        <w:t xml:space="preserve"> con esos datos, solo tengo acceso a los ficheros </w:t>
+      </w:r>
+      <w:proofErr w:type="spellStart"/>
+      <w:r>
+        <w:t>counts</w:t>
+      </w:r>
+      <w:proofErr w:type="spellEnd"/>
+      <w:r>
+        <w:t xml:space="preserve">, según el artículo no es suficiente con el </w:t>
+      </w:r>
+      <w:proofErr w:type="spellStart"/>
+      <w:r>
+        <w:t>batch</w:t>
+      </w:r>
+      <w:proofErr w:type="spellEnd"/>
+      <w:r>
+        <w:t xml:space="preserve"> </w:t>
+      </w:r>
+      <w:proofErr w:type="spellStart"/>
+      <w:r>
+        <w:t>correction</w:t>
+      </w:r>
+      <w:proofErr w:type="spellEnd"/>
+      <w:r>
+        <w:t>, usando PCA se comprueba que esto es verdad.</w:t>
+      </w:r>
+    </w:p>
+    <w:p>
+      <w:pPr>
+        <w:pStyle w:val="Prrafodelista"/>
+        <w:numPr>
+          <w:ilvl w:val="0"/>
+          <w:numId w:val="1"/>
+        </w:numPr>
+      </w:pPr>
+      <w:r>
+        <w:t xml:space="preserve">Usando los datos de imágenes se obtiene un </w:t>
+      </w:r>
+      <w:proofErr w:type="spellStart"/>
+      <w:r>
+        <w:t>accuracy</w:t>
+      </w:r>
+      <w:proofErr w:type="spellEnd"/>
+      <w:r>
+        <w:t xml:space="preserve"> cercano al 98%-99%, existe la posibilidad de que usar </w:t>
+      </w:r>
+      <w:proofErr w:type="spellStart"/>
+      <w:r>
+        <w:t>RNASeq</w:t>
+      </w:r>
+      <w:proofErr w:type="spellEnd"/>
+      <w:r>
+        <w:t xml:space="preserve"> no ofrezca una ventaja.</w:t>
+      </w:r>
+    </w:p>
     <w:sectPr>
       <w:pgSz w:w="11906" w:h="16838"/>
       <w:pgMar w:top="1417" w:right="1701" w:bottom="1417" w:left="1701" w:header="708" w:footer="708" w:gutter="0"/>
@@ -2650,4 +3753,16 @@
     </a:ext>
   </a:extLst>
 </a:theme>
+</file>
+
+<file path=customXml/item1.xml><?xml version="1.0" encoding="utf-8"?>
+<b:Sources xmlns:b="http://schemas.openxmlformats.org/officeDocument/2006/bibliography" xmlns="http://schemas.openxmlformats.org/officeDocument/2006/bibliography" SelectedStyle="\APASixthEditionOfficeOnline.xsl" StyleName="APA" Version="6"/>
+</file>
+
+<file path=customXml/itemProps1.xml><?xml version="1.0" encoding="utf-8"?>
+<ds:datastoreItem xmlns:ds="http://schemas.openxmlformats.org/officeDocument/2006/customXml" ds:itemID="{5E7C62C5-3AEE-4903-BD03-192D6189C706}">
+  <ds:schemaRefs>
+    <ds:schemaRef ds:uri="http://schemas.openxmlformats.org/officeDocument/2006/bibliography"/>
+  </ds:schemaRefs>
+</ds:datastoreItem>
 </file>
</xml_diff>

<commit_message>
Last commit before implementing attention model
</commit_message>
<xml_diff>
--- a/PAAD_Notes.docx
+++ b/PAAD_Notes.docx
@@ -2598,12 +2598,10 @@
           <w:numId w:val="1"/>
         </w:numPr>
       </w:pPr>
-      <w:bookmarkStart w:id="0" w:name="_GoBack"/>
       <w:r>
         <w:t>No se encuentran genes expresados diferencialmente, se prueba a variar LFC desde 0.5 a 2</w:t>
       </w:r>
     </w:p>
-    <w:bookmarkEnd w:id="0"/>
     <w:p>
       <w:r>
         <w:t xml:space="preserve">Fusión de datos </w:t>
@@ -2696,6 +2694,158 @@
       <w:r>
         <w:t xml:space="preserve"> no ofrezca una ventaja.</w:t>
       </w:r>
+    </w:p>
+    <w:p/>
+    <w:p>
+      <w:r>
+        <w:t>05/09/22</w:t>
+      </w:r>
+    </w:p>
+    <w:p>
+      <w:r>
+        <w:t>Reunión con Luis, tres posibles rutas</w:t>
+      </w:r>
+    </w:p>
+    <w:p>
+      <w:pPr>
+        <w:numPr>
+          <w:ilvl w:val="0"/>
+          <w:numId w:val="4"/>
+        </w:numPr>
+      </w:pPr>
+      <w:r>
+        <w:t xml:space="preserve">Ver mejora </w:t>
+      </w:r>
+      <w:proofErr w:type="spellStart"/>
+      <w:r>
+        <w:t>gdc</w:t>
+      </w:r>
+      <w:proofErr w:type="spellEnd"/>
+      <w:r>
+        <w:t xml:space="preserve"> solo </w:t>
+      </w:r>
+      <w:proofErr w:type="spellStart"/>
+      <w:r>
+        <w:t>rnaseq</w:t>
+      </w:r>
+      <w:proofErr w:type="spellEnd"/>
+      <w:r>
+        <w:t xml:space="preserve"> e imágenes</w:t>
+      </w:r>
+    </w:p>
+    <w:p>
+      <w:pPr>
+        <w:numPr>
+          <w:ilvl w:val="0"/>
+          <w:numId w:val="4"/>
+        </w:numPr>
+      </w:pPr>
+      <w:r>
+        <w:t xml:space="preserve">Mirar si los datos del </w:t>
+      </w:r>
+      <w:proofErr w:type="spellStart"/>
+      <w:r>
+        <w:t>paper</w:t>
+      </w:r>
+      <w:proofErr w:type="spellEnd"/>
+      <w:r>
+        <w:t xml:space="preserve"> de Hao Fu et al. Son públicos</w:t>
+      </w:r>
+    </w:p>
+    <w:p>
+      <w:pPr>
+        <w:numPr>
+          <w:ilvl w:val="0"/>
+          <w:numId w:val="4"/>
+        </w:numPr>
+      </w:pPr>
+      <w:r>
+        <w:t>Mirar predicción estadio con imágenes</w:t>
+      </w:r>
+    </w:p>
+    <w:p>
+      <w:pPr>
+        <w:numPr>
+          <w:ilvl w:val="0"/>
+          <w:numId w:val="4"/>
+        </w:numPr>
+      </w:pPr>
+      <w:r>
+        <w:t>Pronóstico</w:t>
+      </w:r>
+    </w:p>
+    <w:p>
+      <w:r>
+        <w:t>12/09/22</w:t>
+      </w:r>
+    </w:p>
+    <w:p>
+      <w:r>
+        <w:t xml:space="preserve">Encuentro dos sets con buena pinta, uno de imágenes uno de </w:t>
+      </w:r>
+      <w:proofErr w:type="spellStart"/>
+      <w:r>
+        <w:t>RNASeq</w:t>
+      </w:r>
+      <w:proofErr w:type="spellEnd"/>
+    </w:p>
+    <w:p>
+      <w:r>
+        <w:t>13/09/22</w:t>
+      </w:r>
+    </w:p>
+    <w:p>
+      <w:r>
+        <w:t xml:space="preserve">En TCIA hay un </w:t>
+      </w:r>
+      <w:proofErr w:type="spellStart"/>
+      <w:r>
+        <w:t>specimen</w:t>
+      </w:r>
+      <w:proofErr w:type="spellEnd"/>
+      <w:r>
+        <w:t xml:space="preserve"> ID y un </w:t>
+      </w:r>
+      <w:proofErr w:type="spellStart"/>
+      <w:r>
+        <w:t>slide</w:t>
+      </w:r>
+      <w:proofErr w:type="spellEnd"/>
+      <w:r>
+        <w:t xml:space="preserve"> id, voy a ir por </w:t>
+      </w:r>
+      <w:proofErr w:type="spellStart"/>
+      <w:r>
+        <w:t>slide</w:t>
+      </w:r>
+      <w:proofErr w:type="spellEnd"/>
+      <w:r>
+        <w:t xml:space="preserve"> id puesto que un espécimen puede tener imágenes de cáncer y normales</w:t>
+      </w:r>
+    </w:p>
+    <w:p/>
+    <w:p>
+      <w:r>
+        <w:t>23/03/22</w:t>
+      </w:r>
+    </w:p>
+    <w:p>
+      <w:r>
+        <w:t xml:space="preserve">PREOCUPACIÓN: PDAC no es lo mismo que PAAD. Quizás eso es lo que diferencia a las bases de GTEX de GDC. GDC tiene un 95% de ductal, pero </w:t>
+      </w:r>
+      <w:proofErr w:type="spellStart"/>
+      <w:r>
+        <w:t>tmb</w:t>
+      </w:r>
+      <w:proofErr w:type="spellEnd"/>
+      <w:r>
+        <w:t xml:space="preserve"> de otras</w:t>
+      </w:r>
+      <w:r>
+        <w:t>. No creo que sea por eso.</w:t>
+      </w:r>
+      <w:bookmarkStart w:id="0" w:name="_GoBack"/>
+      <w:bookmarkEnd w:id="0"/>
     </w:p>
     <w:sectPr>
       <w:pgSz w:w="11906" w:h="16838"/>
@@ -2936,6 +3086,119 @@
     </w:lvl>
   </w:abstractNum>
   <w:abstractNum w:abstractNumId="2" w15:restartNumberingAfterBreak="0">
+    <w:nsid w:val="703D28C6"/>
+    <w:multiLevelType w:val="hybridMultilevel"/>
+    <w:tmpl w:val="BC78E048"/>
+    <w:lvl w:ilvl="0" w:tplc="A406F3AC">
+      <w:start w:val="1"/>
+      <w:numFmt w:val="decimal"/>
+      <w:lvlText w:val="%1."/>
+      <w:lvlJc w:val="left"/>
+      <w:pPr>
+        <w:tabs>
+          <w:tab w:val="num" w:pos="720"/>
+        </w:tabs>
+        <w:ind w:left="720" w:hanging="360"/>
+      </w:pPr>
+    </w:lvl>
+    <w:lvl w:ilvl="1" w:tplc="9530DC46" w:tentative="1">
+      <w:start w:val="1"/>
+      <w:numFmt w:val="decimal"/>
+      <w:lvlText w:val="%2."/>
+      <w:lvlJc w:val="left"/>
+      <w:pPr>
+        <w:tabs>
+          <w:tab w:val="num" w:pos="1440"/>
+        </w:tabs>
+        <w:ind w:left="1440" w:hanging="360"/>
+      </w:pPr>
+    </w:lvl>
+    <w:lvl w:ilvl="2" w:tplc="F29E1C34" w:tentative="1">
+      <w:start w:val="1"/>
+      <w:numFmt w:val="decimal"/>
+      <w:lvlText w:val="%3."/>
+      <w:lvlJc w:val="left"/>
+      <w:pPr>
+        <w:tabs>
+          <w:tab w:val="num" w:pos="2160"/>
+        </w:tabs>
+        <w:ind w:left="2160" w:hanging="360"/>
+      </w:pPr>
+    </w:lvl>
+    <w:lvl w:ilvl="3" w:tplc="7A4C4790" w:tentative="1">
+      <w:start w:val="1"/>
+      <w:numFmt w:val="decimal"/>
+      <w:lvlText w:val="%4."/>
+      <w:lvlJc w:val="left"/>
+      <w:pPr>
+        <w:tabs>
+          <w:tab w:val="num" w:pos="2880"/>
+        </w:tabs>
+        <w:ind w:left="2880" w:hanging="360"/>
+      </w:pPr>
+    </w:lvl>
+    <w:lvl w:ilvl="4" w:tplc="AE2ECFAC" w:tentative="1">
+      <w:start w:val="1"/>
+      <w:numFmt w:val="decimal"/>
+      <w:lvlText w:val="%5."/>
+      <w:lvlJc w:val="left"/>
+      <w:pPr>
+        <w:tabs>
+          <w:tab w:val="num" w:pos="3600"/>
+        </w:tabs>
+        <w:ind w:left="3600" w:hanging="360"/>
+      </w:pPr>
+    </w:lvl>
+    <w:lvl w:ilvl="5" w:tplc="AAA03F8E" w:tentative="1">
+      <w:start w:val="1"/>
+      <w:numFmt w:val="decimal"/>
+      <w:lvlText w:val="%6."/>
+      <w:lvlJc w:val="left"/>
+      <w:pPr>
+        <w:tabs>
+          <w:tab w:val="num" w:pos="4320"/>
+        </w:tabs>
+        <w:ind w:left="4320" w:hanging="360"/>
+      </w:pPr>
+    </w:lvl>
+    <w:lvl w:ilvl="6" w:tplc="BAACF33A" w:tentative="1">
+      <w:start w:val="1"/>
+      <w:numFmt w:val="decimal"/>
+      <w:lvlText w:val="%7."/>
+      <w:lvlJc w:val="left"/>
+      <w:pPr>
+        <w:tabs>
+          <w:tab w:val="num" w:pos="5040"/>
+        </w:tabs>
+        <w:ind w:left="5040" w:hanging="360"/>
+      </w:pPr>
+    </w:lvl>
+    <w:lvl w:ilvl="7" w:tplc="81645030" w:tentative="1">
+      <w:start w:val="1"/>
+      <w:numFmt w:val="decimal"/>
+      <w:lvlText w:val="%8."/>
+      <w:lvlJc w:val="left"/>
+      <w:pPr>
+        <w:tabs>
+          <w:tab w:val="num" w:pos="5760"/>
+        </w:tabs>
+        <w:ind w:left="5760" w:hanging="360"/>
+      </w:pPr>
+    </w:lvl>
+    <w:lvl w:ilvl="8" w:tplc="92B6E44C" w:tentative="1">
+      <w:start w:val="1"/>
+      <w:numFmt w:val="decimal"/>
+      <w:lvlText w:val="%9."/>
+      <w:lvlJc w:val="left"/>
+      <w:pPr>
+        <w:tabs>
+          <w:tab w:val="num" w:pos="6480"/>
+        </w:tabs>
+        <w:ind w:left="6480" w:hanging="360"/>
+      </w:pPr>
+    </w:lvl>
+  </w:abstractNum>
+  <w:abstractNum w:abstractNumId="3" w15:restartNumberingAfterBreak="0">
     <w:nsid w:val="71B32ADA"/>
     <w:multiLevelType w:val="hybridMultilevel"/>
     <w:tmpl w:val="2D46321E"/>
@@ -3048,13 +3311,16 @@
     </w:lvl>
   </w:abstractNum>
   <w:num w:numId="1">
-    <w:abstractNumId w:val="2"/>
+    <w:abstractNumId w:val="3"/>
   </w:num>
   <w:num w:numId="2">
     <w:abstractNumId w:val="0"/>
   </w:num>
   <w:num w:numId="3">
     <w:abstractNumId w:val="1"/>
+  </w:num>
+  <w:num w:numId="4">
+    <w:abstractNumId w:val="2"/>
   </w:num>
 </w:numbering>
 </file>
@@ -3760,7 +4026,7 @@
 </file>
 
 <file path=customXml/itemProps1.xml><?xml version="1.0" encoding="utf-8"?>
-<ds:datastoreItem xmlns:ds="http://schemas.openxmlformats.org/officeDocument/2006/customXml" ds:itemID="{5E7C62C5-3AEE-4903-BD03-192D6189C706}">
+<ds:datastoreItem xmlns:ds="http://schemas.openxmlformats.org/officeDocument/2006/customXml" ds:itemID="{E209F1C6-BB9A-4D4F-8FF2-DBE6211BB43E}">
   <ds:schemaRefs>
     <ds:schemaRef ds:uri="http://schemas.openxmlformats.org/officeDocument/2006/bibliography"/>
   </ds:schemaRefs>

</xml_diff>